<commit_message>
moved some exercises and added one new
</commit_message>
<xml_diff>
--- a/Aufgaben/Uebung_05.docx
+++ b/Aufgaben/Uebung_05.docx
@@ -7,16 +7,301 @@
         <w:rPr>
           <w:rFonts w:asciiTheme="minorHAnsi" w:hAnsiTheme="minorHAnsi"/>
           <w:b/>
+        </w:rPr>
+      </w:pPr>
+      <w:r>
+        <w:rPr>
+          <w:rFonts w:asciiTheme="minorHAnsi" w:eastAsia="Times New Roman" w:hAnsiTheme="minorHAnsi" w:cs="Arial"/>
+          <w:b/>
+          <w:bCs/>
           <w:sz w:val="28"/>
-        </w:rPr>
-      </w:pPr>
-      <w:r>
+          <w:szCs w:val="28"/>
+          <w:lang w:eastAsia="de-DE"/>
+        </w:rPr>
+        <w:t>Aufgabe 5.</w:t>
+      </w:r>
+      <w:r>
+        <w:rPr>
+          <w:rFonts w:asciiTheme="minorHAnsi" w:eastAsia="Times New Roman" w:hAnsiTheme="minorHAnsi" w:cs="Arial"/>
+          <w:b/>
+          <w:bCs/>
+          <w:sz w:val="28"/>
+          <w:szCs w:val="28"/>
+          <w:lang w:eastAsia="de-DE"/>
+        </w:rPr>
+        <w:t>1 Obstbaum</w:t>
+      </w:r>
+    </w:p>
+    <w:p>
+      <w:pPr>
+        <w:rPr>
+          <w:rFonts w:asciiTheme="minorHAnsi" w:eastAsia="Times New Roman" w:hAnsiTheme="minorHAnsi" w:cs="Arial"/>
+          <w:szCs w:val="28"/>
+          <w:lang w:eastAsia="de-DE"/>
+        </w:rPr>
+      </w:pPr>
+      <w:r>
+        <w:rPr>
+          <w:rFonts w:asciiTheme="minorHAnsi" w:eastAsia="Times New Roman" w:hAnsiTheme="minorHAnsi" w:cs="Arial"/>
+          <w:szCs w:val="28"/>
+          <w:lang w:eastAsia="de-DE"/>
+        </w:rPr>
+        <w:t>Schreiben Sie ein Programm, das einen Obstbaum simuliert.</w:t>
+      </w:r>
+    </w:p>
+    <w:p>
+      <w:pPr>
+        <w:pStyle w:val="Listenabsatz"/>
+        <w:numPr>
+          <w:ilvl w:val="0"/>
+          <w:numId w:val="9"/>
+        </w:numPr>
+        <w:rPr>
+          <w:rFonts w:asciiTheme="minorHAnsi" w:eastAsia="Times New Roman" w:hAnsiTheme="minorHAnsi" w:cs="Arial"/>
+          <w:szCs w:val="28"/>
+          <w:lang w:eastAsia="de-DE"/>
+        </w:rPr>
+      </w:pPr>
+      <w:r>
+        <w:rPr>
+          <w:rFonts w:asciiTheme="minorHAnsi" w:eastAsia="Times New Roman" w:hAnsiTheme="minorHAnsi" w:cs="Arial"/>
+          <w:szCs w:val="28"/>
+          <w:lang w:eastAsia="de-DE"/>
+        </w:rPr>
+        <w:t xml:space="preserve">Ein Obstbaum besteht aus Wurzeln, Ästen, Blättern und Früchten. </w:t>
+      </w:r>
+    </w:p>
+    <w:p>
+      <w:pPr>
+        <w:pStyle w:val="Listenabsatz"/>
+        <w:numPr>
+          <w:ilvl w:val="0"/>
+          <w:numId w:val="9"/>
+        </w:numPr>
+        <w:rPr>
+          <w:rFonts w:asciiTheme="minorHAnsi" w:eastAsia="Times New Roman" w:hAnsiTheme="minorHAnsi" w:cs="Arial"/>
+          <w:szCs w:val="28"/>
+          <w:lang w:eastAsia="de-DE"/>
+        </w:rPr>
+      </w:pPr>
+      <w:r>
+        <w:rPr>
+          <w:rFonts w:asciiTheme="minorHAnsi" w:eastAsia="Times New Roman" w:hAnsiTheme="minorHAnsi" w:cs="Arial"/>
+          <w:szCs w:val="28"/>
+          <w:lang w:eastAsia="de-DE"/>
+        </w:rPr>
+        <w:t>Wurzeln haben eine Tiefe und können Wasser an den Baum liefern.</w:t>
+      </w:r>
+      <w:r>
+        <w:rPr>
+          <w:rFonts w:asciiTheme="minorHAnsi" w:eastAsia="Times New Roman" w:hAnsiTheme="minorHAnsi" w:cs="Arial"/>
+          <w:szCs w:val="28"/>
+          <w:lang w:eastAsia="de-DE"/>
+        </w:rPr>
+        <w:t xml:space="preserve"> Jede Wurzel liefert eine Einheit Wasser.</w:t>
+      </w:r>
+      <w:r>
+        <w:rPr>
+          <w:rFonts w:asciiTheme="minorHAnsi" w:eastAsia="Times New Roman" w:hAnsiTheme="minorHAnsi" w:cs="Arial"/>
+          <w:szCs w:val="28"/>
+          <w:lang w:eastAsia="de-DE"/>
+        </w:rPr>
+        <w:t xml:space="preserve"> </w:t>
+      </w:r>
+    </w:p>
+    <w:p>
+      <w:pPr>
+        <w:pStyle w:val="Listenabsatz"/>
+        <w:numPr>
+          <w:ilvl w:val="0"/>
+          <w:numId w:val="9"/>
+        </w:numPr>
+      </w:pPr>
+      <w:r>
+        <w:rPr>
+          <w:rFonts w:asciiTheme="minorHAnsi" w:eastAsia="Times New Roman" w:hAnsiTheme="minorHAnsi" w:cs="Arial"/>
+          <w:szCs w:val="28"/>
+          <w:lang w:eastAsia="de-DE"/>
+        </w:rPr>
+        <w:t xml:space="preserve">Äste haben einen </w:t>
+      </w:r>
+      <w:r>
+        <w:rPr>
+          <w:rFonts w:asciiTheme="minorHAnsi" w:eastAsia="Times New Roman" w:hAnsiTheme="minorHAnsi" w:cs="Arial"/>
+          <w:szCs w:val="28"/>
+          <w:lang w:eastAsia="de-DE"/>
+        </w:rPr>
+        <w:t>Länge</w:t>
+      </w:r>
+      <w:r>
+        <w:rPr>
+          <w:rFonts w:asciiTheme="minorHAnsi" w:eastAsia="Times New Roman" w:hAnsiTheme="minorHAnsi" w:cs="Arial"/>
+          <w:szCs w:val="28"/>
+          <w:lang w:eastAsia="de-DE"/>
+        </w:rPr>
+        <w:t>, tragen Blätter sowie Früchte und können wachsen.</w:t>
+      </w:r>
+    </w:p>
+    <w:p>
+      <w:pPr>
+        <w:pStyle w:val="Listenabsatz"/>
+        <w:numPr>
+          <w:ilvl w:val="0"/>
+          <w:numId w:val="9"/>
+        </w:numPr>
+      </w:pPr>
+      <w:r>
+        <w:rPr>
+          <w:rFonts w:asciiTheme="minorHAnsi" w:eastAsia="Times New Roman" w:hAnsiTheme="minorHAnsi" w:cs="Arial"/>
+          <w:szCs w:val="28"/>
+          <w:lang w:eastAsia="de-DE"/>
+        </w:rPr>
+        <w:t>Blätter haben eine Farbe, die sich ändern kann.</w:t>
+      </w:r>
+    </w:p>
+    <w:p>
+      <w:pPr>
+        <w:pStyle w:val="Listenabsatz"/>
+        <w:numPr>
+          <w:ilvl w:val="0"/>
+          <w:numId w:val="9"/>
+        </w:numPr>
+      </w:pPr>
+      <w:r>
+        <w:rPr>
+          <w:rFonts w:asciiTheme="minorHAnsi" w:eastAsia="Times New Roman" w:hAnsiTheme="minorHAnsi" w:cs="Arial"/>
+          <w:szCs w:val="28"/>
+          <w:lang w:eastAsia="de-DE"/>
+        </w:rPr>
+        <w:t>Früchte haben ein Gewicht und können reifen.</w:t>
+      </w:r>
+    </w:p>
+    <w:p>
+      <w:pPr>
+        <w:pStyle w:val="Listenabsatz"/>
+        <w:numPr>
+          <w:ilvl w:val="0"/>
+          <w:numId w:val="9"/>
+        </w:numPr>
+      </w:pPr>
+      <w:r>
+        <w:rPr>
+          <w:rFonts w:asciiTheme="minorHAnsi" w:eastAsia="Times New Roman" w:hAnsiTheme="minorHAnsi" w:cs="Arial"/>
+          <w:szCs w:val="28"/>
+          <w:lang w:eastAsia="de-DE"/>
+        </w:rPr>
+        <w:t>Der Obstbaum selber hat eine Sorte, eine Höhe, ein Alter und eine Menge an Wasser. Diese ist entscheidend, ob er etwas tun kann oder nicht. Der Baum kann Wasser aufnehmen, Ästen wachsen lassen, Farbe der Blätter verändern und Früchte reifen lassen. Jede Aktion verbraucht 5 Einheiten Wasser, bis auf Wasser aufnehmen.</w:t>
+      </w:r>
+    </w:p>
+    <w:p>
+      <w:pPr>
+        <w:pStyle w:val="Listenabsatz"/>
+        <w:numPr>
+          <w:ilvl w:val="0"/>
+          <w:numId w:val="9"/>
+        </w:numPr>
+      </w:pPr>
+      <w:r>
+        <w:rPr>
+          <w:rFonts w:asciiTheme="minorHAnsi" w:eastAsia="Times New Roman" w:hAnsiTheme="minorHAnsi" w:cs="Arial"/>
+          <w:szCs w:val="28"/>
+          <w:lang w:eastAsia="de-DE"/>
+        </w:rPr>
+        <w:t>Alle Teile eines Baums können ausgegeben werden</w:t>
+      </w:r>
+    </w:p>
+    <w:p>
+      <w:pPr>
+        <w:pStyle w:val="Listenabsatz"/>
+        <w:numPr>
+          <w:ilvl w:val="0"/>
+          <w:numId w:val="9"/>
+        </w:numPr>
+      </w:pPr>
+      <w:r>
+        <w:rPr>
+          <w:rFonts w:asciiTheme="minorHAnsi" w:eastAsia="Times New Roman" w:hAnsiTheme="minorHAnsi" w:cs="Arial"/>
+          <w:szCs w:val="28"/>
+          <w:lang w:eastAsia="de-DE"/>
+        </w:rPr>
+        <w:t>Sie können den Baum mit 5 Ästen, 5 Früchten/5 Blättern pro Ast und 5 Wurzeln initialisieren.</w:t>
+      </w:r>
+    </w:p>
+    <w:p>
+      <w:pPr>
+        <w:pStyle w:val="Listenabsatz"/>
+        <w:numPr>
+          <w:ilvl w:val="0"/>
+          <w:numId w:val="9"/>
+        </w:numPr>
+      </w:pPr>
+      <w:r>
+        <w:rPr>
+          <w:rFonts w:asciiTheme="minorHAnsi" w:eastAsia="Times New Roman" w:hAnsiTheme="minorHAnsi" w:cs="Arial"/>
+          <w:szCs w:val="28"/>
+          <w:lang w:eastAsia="de-DE"/>
+        </w:rPr>
+        <w:t>Der Einfachheit halber wird eine Aktion immer für alle Objekte ausgeführt. (Alle Früchte reifen auf einmal)</w:t>
+      </w:r>
+    </w:p>
+    <w:p>
+      <w:pPr>
         <w:rPr>
           <w:rFonts w:asciiTheme="minorHAnsi" w:hAnsiTheme="minorHAnsi"/>
           <w:b/>
           <w:sz w:val="28"/>
         </w:rPr>
-        <w:t>Aufgabe 5.1 Studentenverwaltung</w:t>
+      </w:pPr>
+    </w:p>
+    <w:p>
+      <w:pPr>
+        <w:rPr>
+          <w:rFonts w:asciiTheme="minorHAnsi" w:hAnsiTheme="minorHAnsi"/>
+          <w:b/>
+          <w:sz w:val="28"/>
+        </w:rPr>
+      </w:pPr>
+    </w:p>
+    <w:p>
+      <w:pPr>
+        <w:rPr>
+          <w:rFonts w:asciiTheme="minorHAnsi" w:hAnsiTheme="minorHAnsi"/>
+          <w:b/>
+          <w:sz w:val="28"/>
+        </w:rPr>
+      </w:pPr>
+    </w:p>
+    <w:p>
+      <w:pPr>
+        <w:rPr>
+          <w:rFonts w:asciiTheme="minorHAnsi" w:hAnsiTheme="minorHAnsi"/>
+          <w:b/>
+          <w:sz w:val="28"/>
+        </w:rPr>
+      </w:pPr>
+      <w:r>
+        <w:rPr>
+          <w:rFonts w:asciiTheme="minorHAnsi" w:hAnsiTheme="minorHAnsi"/>
+          <w:b/>
+          <w:sz w:val="28"/>
+        </w:rPr>
+        <w:t>Aufgabe 5.</w:t>
+      </w:r>
+      <w:r>
+        <w:rPr>
+          <w:rFonts w:asciiTheme="minorHAnsi" w:hAnsiTheme="minorHAnsi"/>
+          <w:b/>
+          <w:sz w:val="28"/>
+        </w:rPr>
+        <w:t>2</w:t>
+      </w:r>
+      <w:r>
+        <w:rPr>
+          <w:rFonts w:asciiTheme="minorHAnsi" w:hAnsiTheme="minorHAnsi"/>
+          <w:b/>
+          <w:sz w:val="28"/>
+        </w:rPr>
+        <w:t xml:space="preserve"> Studentenverwaltung</w:t>
       </w:r>
     </w:p>
     <w:p>
@@ -287,6 +572,16 @@
     <w:p>
       <w:pPr>
         <w:spacing w:before="100" w:beforeAutospacing="1" w:after="100" w:afterAutospacing="1"/>
+      </w:pPr>
+    </w:p>
+    <w:p>
+      <w:pPr>
+        <w:spacing w:before="100" w:beforeAutospacing="1" w:after="100" w:afterAutospacing="1"/>
+      </w:pPr>
+    </w:p>
+    <w:p>
+      <w:pPr>
+        <w:spacing w:before="100" w:beforeAutospacing="1" w:after="100" w:afterAutospacing="1"/>
         <w:rPr>
           <w:rFonts w:asciiTheme="minorHAnsi" w:hAnsiTheme="minorHAnsi"/>
           <w:sz w:val="28"/>
@@ -297,7 +592,22 @@
           <w:rFonts w:asciiTheme="minorHAnsi" w:hAnsiTheme="minorHAnsi"/>
           <w:sz w:val="28"/>
         </w:rPr>
-        <w:t>Aufgabe 5.1.1 (Schematisches Klassendiagramm)</w:t>
+        <w:lastRenderedPageBreak/>
+        <w:t>Aufgabe 5.</w:t>
+      </w:r>
+      <w:r>
+        <w:rPr>
+          <w:rFonts w:asciiTheme="minorHAnsi" w:hAnsiTheme="minorHAnsi"/>
+          <w:sz w:val="28"/>
+        </w:rPr>
+        <w:t>2</w:t>
+      </w:r>
+      <w:r>
+        <w:rPr>
+          <w:rFonts w:asciiTheme="minorHAnsi" w:hAnsiTheme="minorHAnsi"/>
+          <w:sz w:val="28"/>
+        </w:rPr>
+        <w:t>.1 (Schematisches Klassendiagramm)</w:t>
       </w:r>
     </w:p>
     <w:p>
@@ -335,7 +645,21 @@
           <w:rFonts w:asciiTheme="minorHAnsi" w:hAnsiTheme="minorHAnsi"/>
           <w:sz w:val="28"/>
         </w:rPr>
-        <w:t>Aufgabe 5.1.2 (Grunddaten anlegen)</w:t>
+        <w:t>Aufgabe 5.</w:t>
+      </w:r>
+      <w:r>
+        <w:rPr>
+          <w:rFonts w:asciiTheme="minorHAnsi" w:hAnsiTheme="minorHAnsi"/>
+          <w:sz w:val="28"/>
+        </w:rPr>
+        <w:t>2</w:t>
+      </w:r>
+      <w:r>
+        <w:rPr>
+          <w:rFonts w:asciiTheme="minorHAnsi" w:hAnsiTheme="minorHAnsi"/>
+          <w:sz w:val="28"/>
+        </w:rPr>
+        <w:t>.2 (Grunddaten anlegen)</w:t>
       </w:r>
     </w:p>
     <w:p>
@@ -503,7 +827,6 @@
         <w:rPr>
           <w:rFonts w:asciiTheme="minorHAnsi" w:hAnsiTheme="minorHAnsi"/>
         </w:rPr>
-        <w:lastRenderedPageBreak/>
         <w:t>BWL 2</w:t>
       </w:r>
     </w:p>
@@ -736,7 +1059,21 @@
           <w:rFonts w:asciiTheme="minorHAnsi" w:hAnsiTheme="minorHAnsi"/>
           <w:sz w:val="28"/>
         </w:rPr>
-        <w:t>Aufgabe 5.1.3 (Anlegen und Bearbeiten der Studenten)</w:t>
+        <w:t>Aufgabe 5.</w:t>
+      </w:r>
+      <w:r>
+        <w:rPr>
+          <w:rFonts w:asciiTheme="minorHAnsi" w:hAnsiTheme="minorHAnsi"/>
+          <w:sz w:val="28"/>
+        </w:rPr>
+        <w:t>2</w:t>
+      </w:r>
+      <w:r>
+        <w:rPr>
+          <w:rFonts w:asciiTheme="minorHAnsi" w:hAnsiTheme="minorHAnsi"/>
+          <w:sz w:val="28"/>
+        </w:rPr>
+        <w:t>.3 (Anlegen und Bearbeiten der Studenten)</w:t>
       </w:r>
     </w:p>
     <w:p>
@@ -814,6 +1151,7 @@
         <w:rPr>
           <w:rFonts w:ascii="Courier New" w:hAnsi="Courier New" w:cs="Courier New"/>
         </w:rPr>
+        <w:lastRenderedPageBreak/>
         <w:t xml:space="preserve">Matrikelnummer: </w:t>
       </w:r>
       <w:r>
@@ -1036,8 +1374,21 @@
           <w:rFonts w:asciiTheme="minorHAnsi" w:hAnsiTheme="minorHAnsi"/>
           <w:sz w:val="28"/>
         </w:rPr>
-        <w:lastRenderedPageBreak/>
-        <w:t>Aufgabe 5.1.4 (Ausgabe der Daten)</w:t>
+        <w:t>Aufgabe 5.</w:t>
+      </w:r>
+      <w:r>
+        <w:rPr>
+          <w:rFonts w:asciiTheme="minorHAnsi" w:hAnsiTheme="minorHAnsi"/>
+          <w:sz w:val="28"/>
+        </w:rPr>
+        <w:t>2</w:t>
+      </w:r>
+      <w:r>
+        <w:rPr>
+          <w:rFonts w:asciiTheme="minorHAnsi" w:hAnsiTheme="minorHAnsi"/>
+          <w:sz w:val="28"/>
+        </w:rPr>
+        <w:t>.4 (Ausgabe der Daten)</w:t>
       </w:r>
     </w:p>
     <w:p>
@@ -1268,6 +1619,7 @@
         <w:rPr>
           <w:rFonts w:ascii="Courier New" w:hAnsi="Courier New" w:cs="Courier New"/>
         </w:rPr>
+        <w:lastRenderedPageBreak/>
         <w:t>  Multiplikator: 2</w:t>
       </w:r>
       <w:r>
@@ -1549,7 +1901,6 @@
         <w:rPr>
           <w:rFonts w:ascii="Courier New" w:hAnsi="Courier New" w:cs="Courier New"/>
         </w:rPr>
-        <w:lastRenderedPageBreak/>
         <w:t xml:space="preserve"> -- -- </w:t>
       </w:r>
       <w:r>
@@ -1659,28 +2010,27 @@
           <w:sz w:val="28"/>
           <w:szCs w:val="36"/>
         </w:rPr>
-        <w:t>Aufgabe 5.2 - Artikelverwaltung</w:t>
-      </w:r>
-    </w:p>
-    <w:p>
-      <w:pPr>
-        <w:spacing w:before="100" w:beforeAutospacing="1" w:after="100" w:afterAutospacing="1"/>
-        <w:rPr>
-          <w:rFonts w:asciiTheme="minorHAnsi" w:eastAsia="Times New Roman" w:hAnsiTheme="minorHAnsi" w:cs="Times New Roman"/>
-          <w:sz w:val="28"/>
-          <w:szCs w:val="24"/>
-          <w:lang w:eastAsia="de-DE"/>
-        </w:rPr>
-      </w:pPr>
-      <w:r>
-        <w:rPr>
-          <w:rFonts w:asciiTheme="minorHAnsi" w:eastAsia="Times New Roman" w:hAnsiTheme="minorHAnsi" w:cs="Times New Roman"/>
+        <w:t>Aufgabe 5.</w:t>
+      </w:r>
+      <w:r>
+        <w:rPr>
+          <w:rFonts w:asciiTheme="minorHAnsi" w:hAnsiTheme="minorHAnsi"/>
+          <w:b/>
           <w:bCs/>
           <w:sz w:val="28"/>
-          <w:szCs w:val="24"/>
-          <w:lang w:eastAsia="de-DE"/>
-        </w:rPr>
-        <w:t>Aufgabe 5.2.1</w:t>
+          <w:szCs w:val="36"/>
+        </w:rPr>
+        <w:t>3</w:t>
+      </w:r>
+      <w:r>
+        <w:rPr>
+          <w:rFonts w:asciiTheme="minorHAnsi" w:hAnsiTheme="minorHAnsi"/>
+          <w:b/>
+          <w:bCs/>
+          <w:sz w:val="28"/>
+          <w:szCs w:val="36"/>
+        </w:rPr>
+        <w:t xml:space="preserve"> - Artikelverwaltung</w:t>
       </w:r>
     </w:p>
     <w:p>
@@ -1688,6 +2038,47 @@
         <w:spacing w:before="100" w:beforeAutospacing="1" w:after="100" w:afterAutospacing="1"/>
         <w:rPr>
           <w:rFonts w:asciiTheme="minorHAnsi" w:eastAsia="Times New Roman" w:hAnsiTheme="minorHAnsi" w:cs="Times New Roman"/>
+          <w:sz w:val="28"/>
+          <w:szCs w:val="24"/>
+          <w:lang w:eastAsia="de-DE"/>
+        </w:rPr>
+      </w:pPr>
+      <w:r>
+        <w:rPr>
+          <w:rFonts w:asciiTheme="minorHAnsi" w:eastAsia="Times New Roman" w:hAnsiTheme="minorHAnsi" w:cs="Times New Roman"/>
+          <w:bCs/>
+          <w:sz w:val="28"/>
+          <w:szCs w:val="24"/>
+          <w:lang w:eastAsia="de-DE"/>
+        </w:rPr>
+        <w:t>Aufgabe 5.</w:t>
+      </w:r>
+      <w:r>
+        <w:rPr>
+          <w:rFonts w:asciiTheme="minorHAnsi" w:eastAsia="Times New Roman" w:hAnsiTheme="minorHAnsi" w:cs="Times New Roman"/>
+          <w:bCs/>
+          <w:sz w:val="28"/>
+          <w:szCs w:val="24"/>
+          <w:lang w:eastAsia="de-DE"/>
+        </w:rPr>
+        <w:t>3</w:t>
+      </w:r>
+      <w:r>
+        <w:rPr>
+          <w:rFonts w:asciiTheme="minorHAnsi" w:eastAsia="Times New Roman" w:hAnsiTheme="minorHAnsi" w:cs="Times New Roman"/>
+          <w:bCs/>
+          <w:sz w:val="28"/>
+          <w:szCs w:val="24"/>
+          <w:lang w:eastAsia="de-DE"/>
+        </w:rPr>
+        <w:t>.1</w:t>
+      </w:r>
+    </w:p>
+    <w:p>
+      <w:pPr>
+        <w:spacing w:before="100" w:beforeAutospacing="1" w:after="100" w:afterAutospacing="1"/>
+        <w:rPr>
+          <w:rFonts w:asciiTheme="minorHAnsi" w:eastAsia="Times New Roman" w:hAnsiTheme="minorHAnsi" w:cs="Times New Roman"/>
           <w:szCs w:val="24"/>
           <w:lang w:eastAsia="de-DE"/>
         </w:rPr>
@@ -1821,6 +2212,7 @@
           <w:szCs w:val="24"/>
           <w:lang w:eastAsia="de-DE"/>
         </w:rPr>
+        <w:lastRenderedPageBreak/>
         <w:t> </w:t>
       </w:r>
     </w:p>
@@ -2219,7 +2611,6 @@
           <w:szCs w:val="24"/>
           <w:lang w:eastAsia="de-DE"/>
         </w:rPr>
-        <w:lastRenderedPageBreak/>
         <w:t>Das schematische Klassendiagramm sieht wie folgt aus:</w:t>
       </w:r>
     </w:p>
@@ -2314,91 +2705,8 @@
           <w:szCs w:val="24"/>
           <w:lang w:eastAsia="de-DE"/>
         </w:rPr>
-        <w:t xml:space="preserve">Aufgabe 5.2.2 </w:t>
-      </w:r>
-    </w:p>
-    <w:p>
-      <w:pPr>
-        <w:spacing w:before="100" w:beforeAutospacing="1" w:after="100" w:afterAutospacing="1"/>
-        <w:rPr>
-          <w:rFonts w:asciiTheme="minorHAnsi" w:eastAsia="Times New Roman" w:hAnsiTheme="minorHAnsi" w:cs="Times New Roman"/>
-          <w:szCs w:val="24"/>
-          <w:lang w:eastAsia="de-DE"/>
-        </w:rPr>
-      </w:pPr>
-      <w:r>
-        <w:rPr>
-          <w:rFonts w:asciiTheme="minorHAnsi" w:eastAsia="Times New Roman" w:hAnsiTheme="minorHAnsi" w:cs="Times New Roman"/>
-          <w:szCs w:val="24"/>
-          <w:lang w:eastAsia="de-DE"/>
-        </w:rPr>
-        <w:t>Erweitern Sie das bestehende Programm. Suchen Sie einen bestimmten Artikel anhand seiner Artikelnummer und geben Sie ihn aus. Sollte der Artikel nicht in Ihrer Liste vorhanden sein, muss eine Meldung ausgegeben werden, beispielsweise „</w:t>
-      </w:r>
-      <w:proofErr w:type="spellStart"/>
-      <w:r>
-        <w:rPr>
-          <w:rFonts w:asciiTheme="minorHAnsi" w:eastAsia="Times New Roman" w:hAnsiTheme="minorHAnsi" w:cs="Times New Roman"/>
-          <w:szCs w:val="24"/>
-          <w:lang w:eastAsia="de-DE"/>
-        </w:rPr>
-        <w:t>Article</w:t>
-      </w:r>
-      <w:proofErr w:type="spellEnd"/>
-      <w:r>
-        <w:rPr>
-          <w:rFonts w:asciiTheme="minorHAnsi" w:eastAsia="Times New Roman" w:hAnsiTheme="minorHAnsi" w:cs="Times New Roman"/>
-          <w:szCs w:val="24"/>
-          <w:lang w:eastAsia="de-DE"/>
-        </w:rPr>
-        <w:t xml:space="preserve"> not </w:t>
-      </w:r>
-      <w:proofErr w:type="spellStart"/>
-      <w:r>
-        <w:rPr>
-          <w:rFonts w:asciiTheme="minorHAnsi" w:eastAsia="Times New Roman" w:hAnsiTheme="minorHAnsi" w:cs="Times New Roman"/>
-          <w:szCs w:val="24"/>
-          <w:lang w:eastAsia="de-DE"/>
-        </w:rPr>
-        <w:t>found</w:t>
-      </w:r>
-      <w:proofErr w:type="spellEnd"/>
-      <w:r>
-        <w:rPr>
-          <w:rFonts w:asciiTheme="minorHAnsi" w:eastAsia="Times New Roman" w:hAnsiTheme="minorHAnsi" w:cs="Times New Roman"/>
-          <w:szCs w:val="24"/>
-          <w:lang w:eastAsia="de-DE"/>
-        </w:rPr>
-        <w:t>“.</w:t>
-      </w:r>
-    </w:p>
-    <w:p>
-      <w:pPr>
-        <w:spacing w:before="100" w:beforeAutospacing="1" w:after="100" w:afterAutospacing="1"/>
-        <w:rPr>
-          <w:rFonts w:asciiTheme="minorHAnsi" w:eastAsia="Times New Roman" w:hAnsiTheme="minorHAnsi" w:cs="Times New Roman"/>
-          <w:szCs w:val="24"/>
-          <w:lang w:eastAsia="de-DE"/>
-        </w:rPr>
-      </w:pPr>
-      <w:r>
-        <w:rPr>
-          <w:rFonts w:asciiTheme="minorHAnsi" w:eastAsia="Times New Roman" w:hAnsiTheme="minorHAnsi" w:cs="Times New Roman"/>
-          <w:szCs w:val="24"/>
-          <w:lang w:eastAsia="de-DE"/>
-        </w:rPr>
-        <w:t> </w:t>
-      </w:r>
-    </w:p>
-    <w:p>
-      <w:pPr>
-        <w:spacing w:before="100" w:beforeAutospacing="1" w:after="100" w:afterAutospacing="1"/>
-        <w:rPr>
-          <w:rFonts w:asciiTheme="minorHAnsi" w:eastAsia="Times New Roman" w:hAnsiTheme="minorHAnsi" w:cs="Times New Roman"/>
-          <w:sz w:val="28"/>
-          <w:szCs w:val="24"/>
-          <w:lang w:eastAsia="de-DE"/>
-        </w:rPr>
-      </w:pPr>
+        <w:t>Aufgabe 5.</w:t>
+      </w:r>
       <w:r>
         <w:rPr>
           <w:rFonts w:asciiTheme="minorHAnsi" w:eastAsia="Times New Roman" w:hAnsiTheme="minorHAnsi" w:cs="Times New Roman"/>
@@ -2407,109 +2715,8 @@
           <w:szCs w:val="24"/>
           <w:lang w:eastAsia="de-DE"/>
         </w:rPr>
-        <w:t xml:space="preserve">Aufgabe 5.2.3 </w:t>
-      </w:r>
-    </w:p>
-    <w:p>
-      <w:pPr>
-        <w:spacing w:before="100" w:beforeAutospacing="1" w:after="100" w:afterAutospacing="1"/>
-        <w:rPr>
-          <w:rFonts w:asciiTheme="minorHAnsi" w:eastAsia="Times New Roman" w:hAnsiTheme="minorHAnsi" w:cs="Times New Roman"/>
-          <w:szCs w:val="24"/>
-          <w:lang w:eastAsia="de-DE"/>
-        </w:rPr>
-      </w:pPr>
-      <w:r>
-        <w:rPr>
-          <w:rFonts w:asciiTheme="minorHAnsi" w:eastAsia="Times New Roman" w:hAnsiTheme="minorHAnsi" w:cs="Times New Roman"/>
-          <w:szCs w:val="24"/>
-          <w:lang w:eastAsia="de-DE"/>
-        </w:rPr>
-        <w:t>Erweitern Sie nun ihr Programm so, dass alle Artikel mit einem bestimmten Preis ausgegeben werden, z.B. der Preis soll größer 100€ sein. Hier ist wiederum auf die Benutzerführung zu achten. Wird der Artikel nicht gefunden, soll eine Meldung erscheinen, z.B. „</w:t>
-      </w:r>
-      <w:proofErr w:type="spellStart"/>
-      <w:r>
-        <w:rPr>
-          <w:rFonts w:asciiTheme="minorHAnsi" w:eastAsia="Times New Roman" w:hAnsiTheme="minorHAnsi" w:cs="Times New Roman"/>
-          <w:szCs w:val="24"/>
-          <w:lang w:eastAsia="de-DE"/>
-        </w:rPr>
-        <w:t>No</w:t>
-      </w:r>
-      <w:proofErr w:type="spellEnd"/>
-      <w:r>
-        <w:rPr>
-          <w:rFonts w:asciiTheme="minorHAnsi" w:eastAsia="Times New Roman" w:hAnsiTheme="minorHAnsi" w:cs="Times New Roman"/>
-          <w:szCs w:val="24"/>
-          <w:lang w:eastAsia="de-DE"/>
-        </w:rPr>
-        <w:t xml:space="preserve"> </w:t>
-      </w:r>
-      <w:proofErr w:type="spellStart"/>
-      <w:r>
-        <w:rPr>
-          <w:rFonts w:asciiTheme="minorHAnsi" w:eastAsia="Times New Roman" w:hAnsiTheme="minorHAnsi" w:cs="Times New Roman"/>
-          <w:szCs w:val="24"/>
-          <w:lang w:eastAsia="de-DE"/>
-        </w:rPr>
-        <w:t>articles</w:t>
-      </w:r>
-      <w:proofErr w:type="spellEnd"/>
-      <w:r>
-        <w:rPr>
-          <w:rFonts w:asciiTheme="minorHAnsi" w:eastAsia="Times New Roman" w:hAnsiTheme="minorHAnsi" w:cs="Times New Roman"/>
-          <w:szCs w:val="24"/>
-          <w:lang w:eastAsia="de-DE"/>
-        </w:rPr>
-        <w:t xml:space="preserve"> </w:t>
-      </w:r>
-      <w:proofErr w:type="spellStart"/>
-      <w:r>
-        <w:rPr>
-          <w:rFonts w:asciiTheme="minorHAnsi" w:eastAsia="Times New Roman" w:hAnsiTheme="minorHAnsi" w:cs="Times New Roman"/>
-          <w:szCs w:val="24"/>
-          <w:lang w:eastAsia="de-DE"/>
-        </w:rPr>
-        <w:t>found</w:t>
-      </w:r>
-      <w:proofErr w:type="spellEnd"/>
-      <w:r>
-        <w:rPr>
-          <w:rFonts w:asciiTheme="minorHAnsi" w:eastAsia="Times New Roman" w:hAnsiTheme="minorHAnsi" w:cs="Times New Roman"/>
-          <w:szCs w:val="24"/>
-          <w:lang w:eastAsia="de-DE"/>
-        </w:rPr>
-        <w:t>“.</w:t>
-      </w:r>
-    </w:p>
-    <w:p>
-      <w:pPr>
-        <w:spacing w:before="100" w:beforeAutospacing="1" w:after="100" w:afterAutospacing="1"/>
-        <w:rPr>
-          <w:rFonts w:asciiTheme="minorHAnsi" w:eastAsia="Times New Roman" w:hAnsiTheme="minorHAnsi" w:cs="Times New Roman"/>
-          <w:szCs w:val="24"/>
-          <w:lang w:eastAsia="de-DE"/>
-        </w:rPr>
-      </w:pPr>
-      <w:r>
-        <w:rPr>
-          <w:rFonts w:asciiTheme="minorHAnsi" w:eastAsia="Times New Roman" w:hAnsiTheme="minorHAnsi" w:cs="Times New Roman"/>
-          <w:szCs w:val="24"/>
-          <w:lang w:eastAsia="de-DE"/>
-        </w:rPr>
-        <w:t> </w:t>
-      </w:r>
-    </w:p>
-    <w:p>
-      <w:pPr>
-        <w:spacing w:before="100" w:beforeAutospacing="1" w:after="100" w:afterAutospacing="1"/>
-        <w:rPr>
-          <w:rFonts w:asciiTheme="minorHAnsi" w:eastAsia="Times New Roman" w:hAnsiTheme="minorHAnsi" w:cs="Times New Roman"/>
-          <w:sz w:val="28"/>
-          <w:szCs w:val="24"/>
-          <w:lang w:eastAsia="de-DE"/>
-        </w:rPr>
-      </w:pPr>
+        <w:t>3</w:t>
+      </w:r>
       <w:r>
         <w:rPr>
           <w:rFonts w:asciiTheme="minorHAnsi" w:eastAsia="Times New Roman" w:hAnsiTheme="minorHAnsi" w:cs="Times New Roman"/>
@@ -2518,7 +2725,216 @@
           <w:szCs w:val="24"/>
           <w:lang w:eastAsia="de-DE"/>
         </w:rPr>
-        <w:t>Aufgabe 5.2.4 [Zusatzaufgabe]</w:t>
+        <w:t xml:space="preserve">.2 </w:t>
+      </w:r>
+    </w:p>
+    <w:p>
+      <w:pPr>
+        <w:spacing w:before="100" w:beforeAutospacing="1" w:after="100" w:afterAutospacing="1"/>
+        <w:rPr>
+          <w:rFonts w:asciiTheme="minorHAnsi" w:eastAsia="Times New Roman" w:hAnsiTheme="minorHAnsi" w:cs="Times New Roman"/>
+          <w:szCs w:val="24"/>
+          <w:lang w:eastAsia="de-DE"/>
+        </w:rPr>
+      </w:pPr>
+      <w:r>
+        <w:rPr>
+          <w:rFonts w:asciiTheme="minorHAnsi" w:eastAsia="Times New Roman" w:hAnsiTheme="minorHAnsi" w:cs="Times New Roman"/>
+          <w:szCs w:val="24"/>
+          <w:lang w:eastAsia="de-DE"/>
+        </w:rPr>
+        <w:t>Erweitern Sie das bestehende Programm. Suchen Sie einen bestimmten Artikel anhand seiner Artikelnummer und geben Sie ihn aus. Sollte der Artikel nicht in Ihrer Liste vorhanden sein, muss eine Meldung ausgegeben werden, beispielsweise „</w:t>
+      </w:r>
+      <w:proofErr w:type="spellStart"/>
+      <w:r>
+        <w:rPr>
+          <w:rFonts w:asciiTheme="minorHAnsi" w:eastAsia="Times New Roman" w:hAnsiTheme="minorHAnsi" w:cs="Times New Roman"/>
+          <w:szCs w:val="24"/>
+          <w:lang w:eastAsia="de-DE"/>
+        </w:rPr>
+        <w:t>Article</w:t>
+      </w:r>
+      <w:proofErr w:type="spellEnd"/>
+      <w:r>
+        <w:rPr>
+          <w:rFonts w:asciiTheme="minorHAnsi" w:eastAsia="Times New Roman" w:hAnsiTheme="minorHAnsi" w:cs="Times New Roman"/>
+          <w:szCs w:val="24"/>
+          <w:lang w:eastAsia="de-DE"/>
+        </w:rPr>
+        <w:t xml:space="preserve"> not </w:t>
+      </w:r>
+      <w:proofErr w:type="spellStart"/>
+      <w:r>
+        <w:rPr>
+          <w:rFonts w:asciiTheme="minorHAnsi" w:eastAsia="Times New Roman" w:hAnsiTheme="minorHAnsi" w:cs="Times New Roman"/>
+          <w:szCs w:val="24"/>
+          <w:lang w:eastAsia="de-DE"/>
+        </w:rPr>
+        <w:t>found</w:t>
+      </w:r>
+      <w:proofErr w:type="spellEnd"/>
+      <w:r>
+        <w:rPr>
+          <w:rFonts w:asciiTheme="minorHAnsi" w:eastAsia="Times New Roman" w:hAnsiTheme="minorHAnsi" w:cs="Times New Roman"/>
+          <w:szCs w:val="24"/>
+          <w:lang w:eastAsia="de-DE"/>
+        </w:rPr>
+        <w:t>“.</w:t>
+      </w:r>
+    </w:p>
+    <w:p>
+      <w:pPr>
+        <w:spacing w:before="100" w:beforeAutospacing="1" w:after="100" w:afterAutospacing="1"/>
+        <w:rPr>
+          <w:rFonts w:asciiTheme="minorHAnsi" w:eastAsia="Times New Roman" w:hAnsiTheme="minorHAnsi" w:cs="Times New Roman"/>
+          <w:sz w:val="28"/>
+          <w:szCs w:val="24"/>
+          <w:lang w:eastAsia="de-DE"/>
+        </w:rPr>
+      </w:pPr>
+      <w:r>
+        <w:rPr>
+          <w:rFonts w:asciiTheme="minorHAnsi" w:eastAsia="Times New Roman" w:hAnsiTheme="minorHAnsi" w:cs="Times New Roman"/>
+          <w:bCs/>
+          <w:sz w:val="28"/>
+          <w:szCs w:val="24"/>
+          <w:lang w:eastAsia="de-DE"/>
+        </w:rPr>
+        <w:lastRenderedPageBreak/>
+        <w:t>Aufgabe 5.</w:t>
+      </w:r>
+      <w:r>
+        <w:rPr>
+          <w:rFonts w:asciiTheme="minorHAnsi" w:eastAsia="Times New Roman" w:hAnsiTheme="minorHAnsi" w:cs="Times New Roman"/>
+          <w:bCs/>
+          <w:sz w:val="28"/>
+          <w:szCs w:val="24"/>
+          <w:lang w:eastAsia="de-DE"/>
+        </w:rPr>
+        <w:t>3</w:t>
+      </w:r>
+      <w:r>
+        <w:rPr>
+          <w:rFonts w:asciiTheme="minorHAnsi" w:eastAsia="Times New Roman" w:hAnsiTheme="minorHAnsi" w:cs="Times New Roman"/>
+          <w:bCs/>
+          <w:sz w:val="28"/>
+          <w:szCs w:val="24"/>
+          <w:lang w:eastAsia="de-DE"/>
+        </w:rPr>
+        <w:t xml:space="preserve">.3 </w:t>
+      </w:r>
+    </w:p>
+    <w:p>
+      <w:pPr>
+        <w:spacing w:before="100" w:beforeAutospacing="1" w:after="100" w:afterAutospacing="1"/>
+        <w:rPr>
+          <w:rFonts w:asciiTheme="minorHAnsi" w:eastAsia="Times New Roman" w:hAnsiTheme="minorHAnsi" w:cs="Times New Roman"/>
+          <w:szCs w:val="24"/>
+          <w:lang w:eastAsia="de-DE"/>
+        </w:rPr>
+      </w:pPr>
+      <w:r>
+        <w:rPr>
+          <w:rFonts w:asciiTheme="minorHAnsi" w:eastAsia="Times New Roman" w:hAnsiTheme="minorHAnsi" w:cs="Times New Roman"/>
+          <w:szCs w:val="24"/>
+          <w:lang w:eastAsia="de-DE"/>
+        </w:rPr>
+        <w:t>Erweitern Sie nun ihr Programm so, dass alle Artikel mit einem bestimmten Preis ausgegeben werden, z.B. der Preis soll größer 100€ sein. Hier ist wiederum auf die Benutzerführung zu achten. Wird der Artikel nicht gefunden, soll eine Meldung erscheinen, z.B. „</w:t>
+      </w:r>
+      <w:proofErr w:type="spellStart"/>
+      <w:r>
+        <w:rPr>
+          <w:rFonts w:asciiTheme="minorHAnsi" w:eastAsia="Times New Roman" w:hAnsiTheme="minorHAnsi" w:cs="Times New Roman"/>
+          <w:szCs w:val="24"/>
+          <w:lang w:eastAsia="de-DE"/>
+        </w:rPr>
+        <w:t>No</w:t>
+      </w:r>
+      <w:proofErr w:type="spellEnd"/>
+      <w:r>
+        <w:rPr>
+          <w:rFonts w:asciiTheme="minorHAnsi" w:eastAsia="Times New Roman" w:hAnsiTheme="minorHAnsi" w:cs="Times New Roman"/>
+          <w:szCs w:val="24"/>
+          <w:lang w:eastAsia="de-DE"/>
+        </w:rPr>
+        <w:t xml:space="preserve"> </w:t>
+      </w:r>
+      <w:proofErr w:type="spellStart"/>
+      <w:r>
+        <w:rPr>
+          <w:rFonts w:asciiTheme="minorHAnsi" w:eastAsia="Times New Roman" w:hAnsiTheme="minorHAnsi" w:cs="Times New Roman"/>
+          <w:szCs w:val="24"/>
+          <w:lang w:eastAsia="de-DE"/>
+        </w:rPr>
+        <w:t>articles</w:t>
+      </w:r>
+      <w:proofErr w:type="spellEnd"/>
+      <w:r>
+        <w:rPr>
+          <w:rFonts w:asciiTheme="minorHAnsi" w:eastAsia="Times New Roman" w:hAnsiTheme="minorHAnsi" w:cs="Times New Roman"/>
+          <w:szCs w:val="24"/>
+          <w:lang w:eastAsia="de-DE"/>
+        </w:rPr>
+        <w:t xml:space="preserve"> </w:t>
+      </w:r>
+      <w:proofErr w:type="spellStart"/>
+      <w:r>
+        <w:rPr>
+          <w:rFonts w:asciiTheme="minorHAnsi" w:eastAsia="Times New Roman" w:hAnsiTheme="minorHAnsi" w:cs="Times New Roman"/>
+          <w:szCs w:val="24"/>
+          <w:lang w:eastAsia="de-DE"/>
+        </w:rPr>
+        <w:t>found</w:t>
+      </w:r>
+      <w:proofErr w:type="spellEnd"/>
+      <w:r>
+        <w:rPr>
+          <w:rFonts w:asciiTheme="minorHAnsi" w:eastAsia="Times New Roman" w:hAnsiTheme="minorHAnsi" w:cs="Times New Roman"/>
+          <w:szCs w:val="24"/>
+          <w:lang w:eastAsia="de-DE"/>
+        </w:rPr>
+        <w:t>“.</w:t>
+      </w:r>
+    </w:p>
+    <w:p>
+      <w:pPr>
+        <w:spacing w:before="100" w:beforeAutospacing="1" w:after="100" w:afterAutospacing="1"/>
+        <w:rPr>
+          <w:rFonts w:asciiTheme="minorHAnsi" w:eastAsia="Times New Roman" w:hAnsiTheme="minorHAnsi" w:cs="Times New Roman"/>
+          <w:sz w:val="28"/>
+          <w:szCs w:val="24"/>
+          <w:lang w:eastAsia="de-DE"/>
+        </w:rPr>
+      </w:pPr>
+      <w:r>
+        <w:rPr>
+          <w:rFonts w:asciiTheme="minorHAnsi" w:eastAsia="Times New Roman" w:hAnsiTheme="minorHAnsi" w:cs="Times New Roman"/>
+          <w:bCs/>
+          <w:sz w:val="28"/>
+          <w:szCs w:val="24"/>
+          <w:lang w:eastAsia="de-DE"/>
+        </w:rPr>
+        <w:t>Aufgabe 5.</w:t>
+      </w:r>
+      <w:r>
+        <w:rPr>
+          <w:rFonts w:asciiTheme="minorHAnsi" w:eastAsia="Times New Roman" w:hAnsiTheme="minorHAnsi" w:cs="Times New Roman"/>
+          <w:bCs/>
+          <w:sz w:val="28"/>
+          <w:szCs w:val="24"/>
+          <w:lang w:eastAsia="de-DE"/>
+        </w:rPr>
+        <w:t>3</w:t>
+      </w:r>
+      <w:r>
+        <w:rPr>
+          <w:rFonts w:asciiTheme="minorHAnsi" w:eastAsia="Times New Roman" w:hAnsiTheme="minorHAnsi" w:cs="Times New Roman"/>
+          <w:bCs/>
+          <w:sz w:val="28"/>
+          <w:szCs w:val="24"/>
+          <w:lang w:eastAsia="de-DE"/>
+        </w:rPr>
+        <w:t>.4 [Zusatzaufgabe]</w:t>
       </w:r>
     </w:p>
     <w:p>
@@ -2914,10 +3330,18 @@
         <w:spacing w:before="100" w:beforeAutospacing="1" w:after="100" w:afterAutospacing="1"/>
         <w:rPr>
           <w:rFonts w:asciiTheme="minorHAnsi" w:eastAsia="Times New Roman" w:hAnsiTheme="minorHAnsi" w:cs="Times New Roman"/>
+          <w:szCs w:val="24"/>
+          <w:lang w:eastAsia="de-DE"/>
+        </w:rPr>
+      </w:pPr>
+    </w:p>
+    <w:p>
+      <w:pPr>
+        <w:spacing w:before="100" w:beforeAutospacing="1" w:after="100" w:afterAutospacing="1"/>
+        <w:rPr>
+          <w:rFonts w:asciiTheme="minorHAnsi" w:hAnsiTheme="minorHAnsi"/>
           <w:b/>
           <w:sz w:val="28"/>
-          <w:szCs w:val="24"/>
-          <w:lang w:eastAsia="de-DE"/>
         </w:rPr>
       </w:pPr>
       <w:r>
@@ -2926,284 +3350,23 @@
           <w:b/>
           <w:sz w:val="28"/>
         </w:rPr>
-        <w:lastRenderedPageBreak/>
-        <w:t>Aufgabe 5.3 - Hamsterprogramm</w:t>
-      </w:r>
-    </w:p>
-    <w:p>
-      <w:pPr>
-        <w:pStyle w:val="StandardWeb"/>
-        <w:rPr>
-          <w:rFonts w:asciiTheme="minorHAnsi" w:hAnsiTheme="minorHAnsi"/>
-        </w:rPr>
-      </w:pPr>
-      <w:r>
-        <w:rPr>
-          <w:rFonts w:asciiTheme="minorHAnsi" w:hAnsiTheme="minorHAnsi"/>
-        </w:rPr>
-        <w:t>Sie programmieren einen neuen virtuellen Hamster. Dieser lernt von Aufgabe zu Aufgabe noch Fähigkeiten. Helfen Sie Ihm, diese verschiedenen Fähigkeiten zu erlernen.</w:t>
-      </w:r>
-    </w:p>
-    <w:p>
-      <w:pPr>
-        <w:pStyle w:val="StandardWeb"/>
-        <w:rPr>
-          <w:rFonts w:asciiTheme="minorHAnsi" w:hAnsiTheme="minorHAnsi"/>
-          <w:sz w:val="28"/>
-        </w:rPr>
-      </w:pPr>
-      <w:r>
-        <w:rPr>
-          <w:rFonts w:asciiTheme="minorHAnsi" w:hAnsiTheme="minorHAnsi"/>
-          <w:sz w:val="28"/>
-        </w:rPr>
-        <w:t>Aufgabe 5.3.1</w:t>
-      </w:r>
-    </w:p>
-    <w:p>
-      <w:pPr>
-        <w:pStyle w:val="StandardWeb"/>
-        <w:rPr>
-          <w:rFonts w:asciiTheme="minorHAnsi" w:hAnsiTheme="minorHAnsi"/>
-        </w:rPr>
-      </w:pPr>
-      <w:r>
-        <w:rPr>
-          <w:rFonts w:asciiTheme="minorHAnsi" w:hAnsiTheme="minorHAnsi"/>
-        </w:rPr>
-        <w:t>Unser Hamster befindet sich auf einer 2-D Karte. Diese Karte kann wie folgt aussehen:</w:t>
-      </w:r>
-    </w:p>
-    <w:p>
-      <w:pPr>
-        <w:pStyle w:val="StandardWeb"/>
-        <w:rPr>
-          <w:rFonts w:asciiTheme="minorHAnsi" w:hAnsiTheme="minorHAnsi"/>
-        </w:rPr>
-      </w:pPr>
-      <w:r>
-        <w:rPr>
-          <w:rFonts w:asciiTheme="minorHAnsi" w:hAnsiTheme="minorHAnsi" w:cs="Courier New"/>
-        </w:rPr>
-        <w:t>###########</w:t>
-      </w:r>
-      <w:r>
-        <w:rPr>
-          <w:rFonts w:asciiTheme="minorHAnsi" w:hAnsiTheme="minorHAnsi" w:cs="Courier New"/>
-        </w:rPr>
-        <w:br/>
-        <w:t>#     *   #</w:t>
-      </w:r>
-      <w:r>
-        <w:rPr>
-          <w:rFonts w:asciiTheme="minorHAnsi" w:hAnsiTheme="minorHAnsi" w:cs="Courier New"/>
-        </w:rPr>
-        <w:br/>
-        <w:t>#   #   * #</w:t>
-      </w:r>
-      <w:r>
-        <w:rPr>
-          <w:rFonts w:asciiTheme="minorHAnsi" w:hAnsiTheme="minorHAnsi" w:cs="Courier New"/>
-        </w:rPr>
-        <w:br/>
-        <w:t>#   *#    #</w:t>
-      </w:r>
-      <w:r>
-        <w:rPr>
-          <w:rFonts w:asciiTheme="minorHAnsi" w:hAnsiTheme="minorHAnsi" w:cs="Courier New"/>
-        </w:rPr>
-        <w:br/>
-        <w:t>#   *  ## #</w:t>
-      </w:r>
-      <w:r>
-        <w:rPr>
-          <w:rFonts w:asciiTheme="minorHAnsi" w:hAnsiTheme="minorHAnsi" w:cs="Courier New"/>
-        </w:rPr>
-        <w:br/>
-        <w:t># *  #*   #</w:t>
-      </w:r>
-      <w:r>
-        <w:rPr>
-          <w:rFonts w:asciiTheme="minorHAnsi" w:hAnsiTheme="minorHAnsi" w:cs="Courier New"/>
-        </w:rPr>
-        <w:br/>
-        <w:t>#  &lt; #    #</w:t>
-      </w:r>
-      <w:r>
-        <w:rPr>
-          <w:rFonts w:asciiTheme="minorHAnsi" w:hAnsiTheme="minorHAnsi" w:cs="Courier New"/>
-        </w:rPr>
-        <w:br/>
-        <w:t>###########</w:t>
-      </w:r>
-    </w:p>
-    <w:p>
-      <w:pPr>
-        <w:pStyle w:val="StandardWeb"/>
-        <w:rPr>
-          <w:rFonts w:asciiTheme="minorHAnsi" w:hAnsiTheme="minorHAnsi"/>
-        </w:rPr>
-      </w:pPr>
-      <w:r>
-        <w:rPr>
-          <w:rFonts w:asciiTheme="minorHAnsi" w:hAnsiTheme="minorHAnsi"/>
-        </w:rPr>
-        <w:t>Durch die Benutzereingaben steuern Sie den Hamster durch das Spielfeld. Folgende Funktionen besitzt unser Hamster.</w:t>
-      </w:r>
-    </w:p>
-    <w:p>
-      <w:pPr>
-        <w:numPr>
-          <w:ilvl w:val="0"/>
-          <w:numId w:val="7"/>
-        </w:numPr>
-        <w:spacing w:before="100" w:beforeAutospacing="1" w:after="100" w:afterAutospacing="1"/>
-        <w:rPr>
-          <w:rFonts w:asciiTheme="minorHAnsi" w:hAnsiTheme="minorHAnsi"/>
-        </w:rPr>
-      </w:pPr>
-      <w:r>
-        <w:rPr>
-          <w:rFonts w:asciiTheme="minorHAnsi" w:hAnsiTheme="minorHAnsi"/>
-        </w:rPr>
-        <w:t>Links drehen</w:t>
-      </w:r>
-    </w:p>
-    <w:p>
-      <w:pPr>
-        <w:numPr>
-          <w:ilvl w:val="0"/>
-          <w:numId w:val="7"/>
-        </w:numPr>
-        <w:spacing w:before="100" w:beforeAutospacing="1" w:after="100" w:afterAutospacing="1"/>
-        <w:rPr>
-          <w:rFonts w:asciiTheme="minorHAnsi" w:hAnsiTheme="minorHAnsi"/>
-        </w:rPr>
-      </w:pPr>
-      <w:r>
-        <w:rPr>
-          <w:rFonts w:asciiTheme="minorHAnsi" w:hAnsiTheme="minorHAnsi"/>
-        </w:rPr>
-        <w:t>Rechts drehen</w:t>
-      </w:r>
-    </w:p>
-    <w:p>
-      <w:pPr>
-        <w:numPr>
-          <w:ilvl w:val="0"/>
-          <w:numId w:val="7"/>
-        </w:numPr>
-        <w:spacing w:before="100" w:beforeAutospacing="1" w:after="100" w:afterAutospacing="1"/>
-        <w:rPr>
-          <w:rFonts w:asciiTheme="minorHAnsi" w:hAnsiTheme="minorHAnsi"/>
-        </w:rPr>
-      </w:pPr>
-      <w:r>
-        <w:rPr>
-          <w:rFonts w:asciiTheme="minorHAnsi" w:hAnsiTheme="minorHAnsi"/>
-        </w:rPr>
-        <w:t>Vorwärts gehen</w:t>
-      </w:r>
-    </w:p>
-    <w:p>
-      <w:pPr>
-        <w:numPr>
-          <w:ilvl w:val="0"/>
-          <w:numId w:val="7"/>
-        </w:numPr>
-        <w:spacing w:before="100" w:beforeAutospacing="1" w:after="100" w:afterAutospacing="1"/>
-        <w:rPr>
-          <w:rFonts w:asciiTheme="minorHAnsi" w:hAnsiTheme="minorHAnsi"/>
-        </w:rPr>
-      </w:pPr>
-      <w:r>
-        <w:rPr>
-          <w:rFonts w:asciiTheme="minorHAnsi" w:hAnsiTheme="minorHAnsi"/>
-        </w:rPr>
-        <w:t>Anzahl gefressener Körner ausgeben</w:t>
-      </w:r>
-    </w:p>
-    <w:p>
-      <w:pPr>
-        <w:pStyle w:val="StandardWeb"/>
-        <w:rPr>
-          <w:rFonts w:asciiTheme="minorHAnsi" w:hAnsiTheme="minorHAnsi"/>
-        </w:rPr>
-      </w:pPr>
-      <w:r>
-        <w:rPr>
-          <w:rFonts w:asciiTheme="minorHAnsi" w:hAnsiTheme="minorHAnsi"/>
-          <w:u w:val="single"/>
-        </w:rPr>
-        <w:t>Bedeutung der Feldtypen:</w:t>
-      </w:r>
-    </w:p>
-    <w:p>
-      <w:pPr>
-        <w:pStyle w:val="StandardWeb"/>
-        <w:rPr>
-          <w:rFonts w:asciiTheme="minorHAnsi" w:hAnsiTheme="minorHAnsi"/>
-        </w:rPr>
-      </w:pPr>
-      <w:r>
-        <w:rPr>
-          <w:rFonts w:asciiTheme="minorHAnsi" w:hAnsiTheme="minorHAnsi"/>
-        </w:rPr>
-        <w:t># = Mauer (Hamster kann dieses Feld nicht betreten)</w:t>
-      </w:r>
-    </w:p>
-    <w:p>
-      <w:pPr>
-        <w:pStyle w:val="StandardWeb"/>
-        <w:rPr>
-          <w:rFonts w:asciiTheme="minorHAnsi" w:hAnsiTheme="minorHAnsi"/>
-        </w:rPr>
-      </w:pPr>
-      <w:r>
-        <w:rPr>
-          <w:rFonts w:asciiTheme="minorHAnsi" w:hAnsiTheme="minorHAnsi"/>
-        </w:rPr>
-        <w:t>* = Korn (Hamster isst diese Körner auf)</w:t>
-      </w:r>
-    </w:p>
-    <w:p>
-      <w:pPr>
-        <w:pStyle w:val="StandardWeb"/>
-        <w:rPr>
-          <w:rFonts w:asciiTheme="minorHAnsi" w:hAnsiTheme="minorHAnsi"/>
-        </w:rPr>
-      </w:pPr>
-      <w:r>
-        <w:rPr>
-          <w:rFonts w:asciiTheme="minorHAnsi" w:hAnsiTheme="minorHAnsi"/>
-        </w:rPr>
-        <w:t>&lt;,^,&gt;,v = Der Hamster mit seiner aktuellen Laufrichtung</w:t>
-      </w:r>
-    </w:p>
-    <w:p>
-      <w:pPr>
-        <w:pStyle w:val="StandardWeb"/>
-        <w:rPr>
-          <w:rFonts w:asciiTheme="minorHAnsi" w:hAnsiTheme="minorHAnsi"/>
-        </w:rPr>
-      </w:pPr>
-    </w:p>
-    <w:p>
-      <w:pPr>
-        <w:spacing w:before="100" w:beforeAutospacing="1" w:after="100" w:afterAutospacing="1"/>
+        <w:t>Aufgabe 5.</w:t>
+      </w:r>
+      <w:r>
         <w:rPr>
           <w:rFonts w:asciiTheme="minorHAnsi" w:hAnsiTheme="minorHAnsi"/>
           <w:b/>
           <w:sz w:val="28"/>
         </w:rPr>
-      </w:pPr>
+        <w:t>4</w:t>
+      </w:r>
       <w:r>
         <w:rPr>
           <w:rFonts w:asciiTheme="minorHAnsi" w:hAnsiTheme="minorHAnsi"/>
           <w:b/>
           <w:sz w:val="28"/>
         </w:rPr>
-        <w:t>Aufgabe 5.4 - Schneckenrennen</w:t>
+        <w:t xml:space="preserve"> - Schneckenrennen</w:t>
       </w:r>
     </w:p>
     <w:p>
@@ -3283,7 +3446,6 @@
           <w:b w:val="0"/>
           <w:sz w:val="28"/>
         </w:rPr>
-        <w:lastRenderedPageBreak/>
         <w:t>Das Rennen</w:t>
       </w:r>
     </w:p>
@@ -3299,20 +3461,6 @@
           <w:rFonts w:asciiTheme="minorHAnsi" w:hAnsiTheme="minorHAnsi"/>
         </w:rPr>
         <w:t>Das Rennen beinhaltet Informationen über die Anzahl der teilnehmenden Schnecken, die zurückgelegte Strecke und einen Namen, der das Rennen identifiziert. Weiterhin können die Schnecken zum Kriechen veranlasst und der Gewinner ermittelt werden. Wird eine Schnecke zum Kriechen gebracht, so legt sie eine zufällige Strecke zurück. Die zurückgelegte Strecke kann zwischen 0 und dem Wert der Geschwindigkeit hinterlegt wurde variieren. Ein Rennen läuft so lange bis alle Rennschnecken im Ziel angekommen sind. Erreicht eine Schnecke das Ziel, so wird der erreichte Platz der Rennschnecke zugewiesen. Die Informationen über ein Rennen sollen zusätzlich abgefragt und evtl. auf der Konsole ausgegeben werden können. Des Weiteren können Schnecken sowohl einem Rennen hinzugefügt als auch entfernt werden.</w:t>
-      </w:r>
-    </w:p>
-    <w:p>
-      <w:pPr>
-        <w:pStyle w:val="StandardWeb"/>
-        <w:rPr>
-          <w:rFonts w:asciiTheme="minorHAnsi" w:hAnsiTheme="minorHAnsi"/>
-        </w:rPr>
-      </w:pPr>
-      <w:r>
-        <w:rPr>
-          <w:rFonts w:asciiTheme="minorHAnsi" w:hAnsiTheme="minorHAnsi"/>
-        </w:rPr>
-        <w:t> </w:t>
       </w:r>
     </w:p>
     <w:p>
@@ -3331,6 +3479,7 @@
           <w:b w:val="0"/>
           <w:sz w:val="28"/>
         </w:rPr>
+        <w:lastRenderedPageBreak/>
         <w:t>Das Wettbüro</w:t>
       </w:r>
     </w:p>
@@ -3360,20 +3509,6 @@
           <w:rFonts w:asciiTheme="minorHAnsi" w:hAnsiTheme="minorHAnsi"/>
         </w:rPr>
         <w:t>Sollten weitere Attribute und/oder Methoden benötigt werden, so ergänzen Sie diese.</w:t>
-      </w:r>
-    </w:p>
-    <w:p>
-      <w:pPr>
-        <w:pStyle w:val="StandardWeb"/>
-        <w:rPr>
-          <w:rFonts w:asciiTheme="minorHAnsi" w:hAnsiTheme="minorHAnsi"/>
-        </w:rPr>
-      </w:pPr>
-      <w:r>
-        <w:rPr>
-          <w:rFonts w:asciiTheme="minorHAnsi" w:hAnsiTheme="minorHAnsi"/>
-        </w:rPr>
-        <w:t> </w:t>
       </w:r>
     </w:p>
     <w:p>
@@ -3415,20 +3550,6 @@
         <w:pStyle w:val="StandardWeb"/>
         <w:rPr>
           <w:rFonts w:asciiTheme="minorHAnsi" w:hAnsiTheme="minorHAnsi"/>
-        </w:rPr>
-      </w:pPr>
-      <w:r>
-        <w:rPr>
-          <w:rFonts w:asciiTheme="minorHAnsi" w:hAnsiTheme="minorHAnsi"/>
-        </w:rPr>
-        <w:t> </w:t>
-      </w:r>
-    </w:p>
-    <w:p>
-      <w:pPr>
-        <w:pStyle w:val="StandardWeb"/>
-        <w:rPr>
-          <w:rFonts w:asciiTheme="minorHAnsi" w:hAnsiTheme="minorHAnsi"/>
           <w:b/>
           <w:sz w:val="28"/>
         </w:rPr>
@@ -3443,6 +3564,8 @@
         </w:rPr>
         <w:t>Aufgabe 5.4.2</w:t>
       </w:r>
+      <w:bookmarkStart w:id="0" w:name="_GoBack"/>
+      <w:bookmarkEnd w:id="0"/>
     </w:p>
     <w:p>
       <w:pPr>
@@ -3457,38 +3580,6 @@
         </w:rPr>
         <w:t>Implementieren Sie die Klassen und erstellen Sie ein Testprogramm.  </w:t>
       </w:r>
-    </w:p>
-    <w:p>
-      <w:pPr>
-        <w:pStyle w:val="StandardWeb"/>
-        <w:rPr>
-          <w:rFonts w:asciiTheme="minorHAnsi" w:hAnsiTheme="minorHAnsi"/>
-        </w:rPr>
-      </w:pPr>
-    </w:p>
-    <w:p>
-      <w:pPr>
-        <w:pStyle w:val="StandardWeb"/>
-        <w:rPr>
-          <w:rFonts w:asciiTheme="minorHAnsi" w:hAnsiTheme="minorHAnsi"/>
-        </w:rPr>
-      </w:pPr>
-    </w:p>
-    <w:p>
-      <w:pPr>
-        <w:pStyle w:val="StandardWeb"/>
-        <w:rPr>
-          <w:rFonts w:asciiTheme="minorHAnsi" w:hAnsiTheme="minorHAnsi"/>
-        </w:rPr>
-      </w:pPr>
-    </w:p>
-    <w:p>
-      <w:pPr>
-        <w:pStyle w:val="StandardWeb"/>
-        <w:rPr>
-          <w:rFonts w:asciiTheme="minorHAnsi" w:hAnsiTheme="minorHAnsi"/>
-        </w:rPr>
-      </w:pPr>
     </w:p>
     <w:p>
       <w:pPr>
@@ -3513,7 +3604,6 @@
           <w:b/>
           <w:sz w:val="28"/>
         </w:rPr>
-        <w:lastRenderedPageBreak/>
         <w:t>Aufgabe 5.5 - Vier gewinnt</w:t>
       </w:r>
     </w:p>
@@ -3726,7 +3816,14 @@
         <w:rPr>
           <w:rFonts w:asciiTheme="minorHAnsi" w:hAnsiTheme="minorHAnsi"/>
         </w:rPr>
-        <w:t xml:space="preserve">Das Spielfeld von Vier-Gewinnt entspricht einer Matrix mit 7 x 6 Feldern. Jeder der beiden Spieler hat Spielsteine in einer bestimmten Farbe (Spieler 1: rot, Spieler 2: gelb). Die Spielsteine werden abwechselnd von oben in das Spielfeld eingeworfen. Es gewinnt der Spieler, dem es gelingt, als Erster vier Spielsteine in horizontaler, vertikaler oder diagonaler unmittelbarer Nachbarschaft anzuordnen. Weitere Details zum Spiel finden sie hier: </w:t>
+        <w:t xml:space="preserve">Das Spielfeld von Vier-Gewinnt entspricht einer Matrix mit 7 x 6 Feldern. Jeder der beiden Spieler hat Spielsteine in einer bestimmten Farbe (Spieler 1: rot, Spieler 2: gelb). Die </w:t>
+      </w:r>
+      <w:r>
+        <w:rPr>
+          <w:rFonts w:asciiTheme="minorHAnsi" w:hAnsiTheme="minorHAnsi"/>
+        </w:rPr>
+        <w:lastRenderedPageBreak/>
+        <w:t xml:space="preserve">Spielsteine werden abwechselnd von oben in das Spielfeld eingeworfen. Es gewinnt der Spieler, dem es gelingt, als Erster vier Spielsteine in horizontaler, vertikaler oder diagonaler unmittelbarer Nachbarschaft anzuordnen. Weitere Details zum Spiel finden sie hier: </w:t>
       </w:r>
       <w:hyperlink r:id="rId9" w:history="1">
         <w:r>
@@ -3843,8 +3940,6 @@
         <w:pStyle w:val="StandardWeb"/>
         <w:spacing w:after="240" w:afterAutospacing="0"/>
       </w:pPr>
-      <w:bookmarkStart w:id="0" w:name="_GoBack"/>
-      <w:bookmarkEnd w:id="0"/>
     </w:p>
     <w:p>
       <w:pPr>
@@ -3857,138 +3952,143 @@
         <w:rPr>
           <w:rFonts w:asciiTheme="minorHAnsi" w:hAnsiTheme="minorHAnsi"/>
         </w:rPr>
+        <w:t>Die Spieler werden abwechselnd gefragt, in welche Spalte der nächste Spielstein geworfen werden soll. Die Spalten sind von links nach rechts durchnummeriert. Wählt der Spieler 1, dessen Spielsteine mit O dargestellt werden, im obigen Beispiel die Spalte 5, so wird im nächsten Spielschritt das folgende Spielfeld angezeigt:</w:t>
+      </w:r>
+    </w:p>
+    <w:p>
+      <w:pPr>
+        <w:pStyle w:val="StandardWeb"/>
+      </w:pPr>
+      <w:r>
+        <w:rPr>
+          <w:rFonts w:ascii="Courier New" w:hAnsi="Courier New" w:cs="Courier New"/>
+        </w:rPr>
+        <w:t>| 1 | 2 | 3 | 4 | 5 | 6 | 7 |</w:t>
+      </w:r>
+      <w:r>
+        <w:rPr>
+          <w:rFonts w:ascii="Courier New" w:hAnsi="Courier New" w:cs="Courier New"/>
+        </w:rPr>
+        <w:br/>
+        <w:t>-----------------------------</w:t>
+      </w:r>
+      <w:r>
+        <w:rPr>
+          <w:rFonts w:ascii="Courier New" w:hAnsi="Courier New" w:cs="Courier New"/>
+        </w:rPr>
+        <w:br/>
+        <w:t>|   |   |   |   |   |   |   |</w:t>
+      </w:r>
+      <w:r>
+        <w:rPr>
+          <w:rFonts w:ascii="Courier New" w:hAnsi="Courier New" w:cs="Courier New"/>
+        </w:rPr>
+        <w:br/>
+        <w:t>|   |   |   |   |   |   |   |</w:t>
+      </w:r>
+      <w:r>
+        <w:rPr>
+          <w:rFonts w:ascii="Courier New" w:hAnsi="Courier New" w:cs="Courier New"/>
+        </w:rPr>
+        <w:br/>
+        <w:t>| O |   | X |   |   |   |   |</w:t>
+      </w:r>
+      <w:r>
+        <w:rPr>
+          <w:rFonts w:ascii="Courier New" w:hAnsi="Courier New" w:cs="Courier New"/>
+        </w:rPr>
+        <w:br/>
+        <w:t>| O |   | X |   |   |   |   |</w:t>
+      </w:r>
+      <w:r>
+        <w:rPr>
+          <w:rFonts w:ascii="Courier New" w:hAnsi="Courier New" w:cs="Courier New"/>
+        </w:rPr>
+        <w:br/>
+        <w:t>| x | X | O |   |   |   |   |</w:t>
+      </w:r>
+      <w:r>
+        <w:rPr>
+          <w:rFonts w:ascii="Courier New" w:hAnsi="Courier New" w:cs="Courier New"/>
+        </w:rPr>
+        <w:br/>
+        <w:t>| x | O | O |   | O |   |   |</w:t>
+      </w:r>
+      <w:r>
+        <w:rPr>
+          <w:rFonts w:ascii="Courier New" w:hAnsi="Courier New" w:cs="Courier New"/>
+        </w:rPr>
+        <w:br/>
+        <w:t xml:space="preserve">----------------------------- </w:t>
+      </w:r>
+    </w:p>
+    <w:p>
+      <w:pPr>
+        <w:pStyle w:val="StandardWeb"/>
+      </w:pPr>
+      <w:r>
+        <w:rPr>
+          <w:rFonts w:ascii="Courier New" w:hAnsi="Courier New" w:cs="Courier New"/>
+        </w:rPr>
+        <w:t>Spieler 2 (X) wirft in Spalte:</w:t>
+      </w:r>
+    </w:p>
+    <w:p>
+      <w:pPr>
+        <w:pStyle w:val="StandardWeb"/>
+        <w:rPr>
+          <w:rFonts w:asciiTheme="minorHAnsi" w:hAnsiTheme="minorHAnsi"/>
+        </w:rPr>
+      </w:pPr>
+      <w:r>
+        <w:rPr>
+          <w:rFonts w:asciiTheme="minorHAnsi" w:hAnsiTheme="minorHAnsi"/>
+        </w:rPr>
+        <w:t>Nun wird Spieler 2, dessen Spielsteine mit X dargestellt werden, aufgefordert, eine Spalte zu wählen.</w:t>
+      </w:r>
+    </w:p>
+    <w:p>
+      <w:pPr>
+        <w:pStyle w:val="StandardWeb"/>
+        <w:rPr>
+          <w:rFonts w:asciiTheme="minorHAnsi" w:hAnsiTheme="minorHAnsi"/>
+        </w:rPr>
+      </w:pPr>
+      <w:r>
+        <w:rPr>
+          <w:rFonts w:asciiTheme="minorHAnsi" w:hAnsiTheme="minorHAnsi"/>
+        </w:rPr>
+        <w:t>Geben Sie eine Meldung aus, sobald einer der beiden Spieler gewonnen hat. Zeigen Sie an, welche Spielsteine für den Gewinn verantwortlich sind (Bemerkung: Dies können mehr als 4 Steine sein). Prüfen Sie, ob eine Spalte noch genügend Platz hat. Geben Sie auch eine Meldung aus, wenn das Spiel ohne Gewinner endet.</w:t>
+      </w:r>
+    </w:p>
+    <w:p>
+      <w:pPr>
+        <w:pStyle w:val="StandardWeb"/>
+      </w:pPr>
+      <w:r>
+        <w:rPr>
+          <w:rFonts w:ascii="Courier New" w:hAnsi="Courier New" w:cs="Courier New"/>
+        </w:rPr>
+        <w:t>| 1 | 2 | 3 | 4 | 5 | 6 | 7 |</w:t>
+      </w:r>
+      <w:r>
+        <w:rPr>
+          <w:rFonts w:ascii="Courier New" w:hAnsi="Courier New" w:cs="Courier New"/>
+        </w:rPr>
+        <w:br/>
+        <w:t>-----------------------------</w:t>
+      </w:r>
+      <w:r>
+        <w:rPr>
+          <w:rFonts w:ascii="Courier New" w:hAnsi="Courier New" w:cs="Courier New"/>
+        </w:rPr>
+        <w:br/>
+      </w:r>
+      <w:r>
+        <w:rPr>
+          <w:rFonts w:ascii="Courier New" w:hAnsi="Courier New" w:cs="Courier New"/>
+        </w:rPr>
         <w:lastRenderedPageBreak/>
-        <w:t>Die Spieler werden abwechselnd gefragt, in welche Spalte der nächste Spielstein geworfen werden soll. Die Spalten sind von links nach rechts durchnummeriert. Wählt der Spieler 1, dessen Spielsteine mit O dargestellt werden, im obigen Beispiel die Spalte 5, so wird im nächsten Spielschritt das folgende Spielfeld angezeigt:</w:t>
-      </w:r>
-    </w:p>
-    <w:p>
-      <w:pPr>
-        <w:pStyle w:val="StandardWeb"/>
-      </w:pPr>
-      <w:r>
-        <w:rPr>
-          <w:rFonts w:ascii="Courier New" w:hAnsi="Courier New" w:cs="Courier New"/>
-        </w:rPr>
-        <w:t>| 1 | 2 | 3 | 4 | 5 | 6 | 7 |</w:t>
-      </w:r>
-      <w:r>
-        <w:rPr>
-          <w:rFonts w:ascii="Courier New" w:hAnsi="Courier New" w:cs="Courier New"/>
-        </w:rPr>
-        <w:br/>
-        <w:t>-----------------------------</w:t>
-      </w:r>
-      <w:r>
-        <w:rPr>
-          <w:rFonts w:ascii="Courier New" w:hAnsi="Courier New" w:cs="Courier New"/>
-        </w:rPr>
-        <w:br/>
-        <w:t>|   |   |   |   |   |   |   |</w:t>
-      </w:r>
-      <w:r>
-        <w:rPr>
-          <w:rFonts w:ascii="Courier New" w:hAnsi="Courier New" w:cs="Courier New"/>
-        </w:rPr>
-        <w:br/>
-        <w:t>|   |   |   |   |   |   |   |</w:t>
-      </w:r>
-      <w:r>
-        <w:rPr>
-          <w:rFonts w:ascii="Courier New" w:hAnsi="Courier New" w:cs="Courier New"/>
-        </w:rPr>
-        <w:br/>
-        <w:t>| O |   | X |   |   |   |   |</w:t>
-      </w:r>
-      <w:r>
-        <w:rPr>
-          <w:rFonts w:ascii="Courier New" w:hAnsi="Courier New" w:cs="Courier New"/>
-        </w:rPr>
-        <w:br/>
-        <w:t>| O |   | X |   |   |   |   |</w:t>
-      </w:r>
-      <w:r>
-        <w:rPr>
-          <w:rFonts w:ascii="Courier New" w:hAnsi="Courier New" w:cs="Courier New"/>
-        </w:rPr>
-        <w:br/>
-        <w:t>| x | X | O |   |   |   |   |</w:t>
-      </w:r>
-      <w:r>
-        <w:rPr>
-          <w:rFonts w:ascii="Courier New" w:hAnsi="Courier New" w:cs="Courier New"/>
-        </w:rPr>
-        <w:br/>
-        <w:t>| x | O | O |   | O |   |   |</w:t>
-      </w:r>
-      <w:r>
-        <w:rPr>
-          <w:rFonts w:ascii="Courier New" w:hAnsi="Courier New" w:cs="Courier New"/>
-        </w:rPr>
-        <w:br/>
-        <w:t xml:space="preserve">----------------------------- </w:t>
-      </w:r>
-    </w:p>
-    <w:p>
-      <w:pPr>
-        <w:pStyle w:val="StandardWeb"/>
-      </w:pPr>
-      <w:r>
-        <w:rPr>
-          <w:rFonts w:ascii="Courier New" w:hAnsi="Courier New" w:cs="Courier New"/>
-        </w:rPr>
-        <w:t>Spieler 2 (X) wirft in Spalte:</w:t>
-      </w:r>
-    </w:p>
-    <w:p>
-      <w:pPr>
-        <w:pStyle w:val="StandardWeb"/>
-        <w:rPr>
-          <w:rFonts w:asciiTheme="minorHAnsi" w:hAnsiTheme="minorHAnsi"/>
-        </w:rPr>
-      </w:pPr>
-      <w:r>
-        <w:rPr>
-          <w:rFonts w:asciiTheme="minorHAnsi" w:hAnsiTheme="minorHAnsi"/>
-        </w:rPr>
-        <w:t>Nun wird Spieler 2, dessen Spielsteine mit X dargestellt werden, aufgefordert, eine Spalte zu wählen.</w:t>
-      </w:r>
-    </w:p>
-    <w:p>
-      <w:pPr>
-        <w:pStyle w:val="StandardWeb"/>
-        <w:rPr>
-          <w:rFonts w:asciiTheme="minorHAnsi" w:hAnsiTheme="minorHAnsi"/>
-        </w:rPr>
-      </w:pPr>
-      <w:r>
-        <w:rPr>
-          <w:rFonts w:asciiTheme="minorHAnsi" w:hAnsiTheme="minorHAnsi"/>
-        </w:rPr>
-        <w:t>Geben Sie eine Meldung aus, sobald einer der beiden Spieler gewonnen hat. Zeigen Sie an, welche Spielsteine für den Gewinn verantwortlich sind (Bemerkung: Dies können mehr als 4 Steine sein). Prüfen Sie, ob eine Spalte noch genügend Platz hat. Geben Sie auch eine Meldung aus, wenn das Spiel ohne Gewinner endet.</w:t>
-      </w:r>
-    </w:p>
-    <w:p>
-      <w:pPr>
-        <w:pStyle w:val="StandardWeb"/>
-      </w:pPr>
-      <w:r>
-        <w:rPr>
-          <w:rFonts w:ascii="Courier New" w:hAnsi="Courier New" w:cs="Courier New"/>
-        </w:rPr>
-        <w:t>| 1 | 2 | 3 | 4 | 5 | 6 | 7 |</w:t>
-      </w:r>
-      <w:r>
-        <w:rPr>
-          <w:rFonts w:ascii="Courier New" w:hAnsi="Courier New" w:cs="Courier New"/>
-        </w:rPr>
-        <w:br/>
-        <w:t>-----------------------------</w:t>
-      </w:r>
-      <w:r>
-        <w:rPr>
-          <w:rFonts w:ascii="Courier New" w:hAnsi="Courier New" w:cs="Courier New"/>
-        </w:rPr>
-        <w:br/>
         <w:t>|   |   |   |   |   |   |   |</w:t>
       </w:r>
       <w:r>
@@ -4477,6 +4577,119 @@
     </w:lvl>
   </w:abstractNum>
   <w:abstractNum w:abstractNumId="2" w15:restartNumberingAfterBreak="0">
+    <w:nsid w:val="3B806A4D"/>
+    <w:multiLevelType w:val="hybridMultilevel"/>
+    <w:tmpl w:val="B150D4D0"/>
+    <w:lvl w:ilvl="0" w:tplc="04070001">
+      <w:start w:val="1"/>
+      <w:numFmt w:val="bullet"/>
+      <w:lvlText w:val=""/>
+      <w:lvlJc w:val="left"/>
+      <w:pPr>
+        <w:ind w:left="720" w:hanging="360"/>
+      </w:pPr>
+      <w:rPr>
+        <w:rFonts w:ascii="Symbol" w:hAnsi="Symbol" w:hint="default"/>
+      </w:rPr>
+    </w:lvl>
+    <w:lvl w:ilvl="1" w:tplc="04070003" w:tentative="1">
+      <w:start w:val="1"/>
+      <w:numFmt w:val="bullet"/>
+      <w:lvlText w:val="o"/>
+      <w:lvlJc w:val="left"/>
+      <w:pPr>
+        <w:ind w:left="1440" w:hanging="360"/>
+      </w:pPr>
+      <w:rPr>
+        <w:rFonts w:ascii="Courier New" w:hAnsi="Courier New" w:cs="Courier New" w:hint="default"/>
+      </w:rPr>
+    </w:lvl>
+    <w:lvl w:ilvl="2" w:tplc="04070005" w:tentative="1">
+      <w:start w:val="1"/>
+      <w:numFmt w:val="bullet"/>
+      <w:lvlText w:val=""/>
+      <w:lvlJc w:val="left"/>
+      <w:pPr>
+        <w:ind w:left="2160" w:hanging="360"/>
+      </w:pPr>
+      <w:rPr>
+        <w:rFonts w:ascii="Wingdings" w:hAnsi="Wingdings" w:hint="default"/>
+      </w:rPr>
+    </w:lvl>
+    <w:lvl w:ilvl="3" w:tplc="04070001" w:tentative="1">
+      <w:start w:val="1"/>
+      <w:numFmt w:val="bullet"/>
+      <w:lvlText w:val=""/>
+      <w:lvlJc w:val="left"/>
+      <w:pPr>
+        <w:ind w:left="2880" w:hanging="360"/>
+      </w:pPr>
+      <w:rPr>
+        <w:rFonts w:ascii="Symbol" w:hAnsi="Symbol" w:hint="default"/>
+      </w:rPr>
+    </w:lvl>
+    <w:lvl w:ilvl="4" w:tplc="04070003" w:tentative="1">
+      <w:start w:val="1"/>
+      <w:numFmt w:val="bullet"/>
+      <w:lvlText w:val="o"/>
+      <w:lvlJc w:val="left"/>
+      <w:pPr>
+        <w:ind w:left="3600" w:hanging="360"/>
+      </w:pPr>
+      <w:rPr>
+        <w:rFonts w:ascii="Courier New" w:hAnsi="Courier New" w:cs="Courier New" w:hint="default"/>
+      </w:rPr>
+    </w:lvl>
+    <w:lvl w:ilvl="5" w:tplc="04070005" w:tentative="1">
+      <w:start w:val="1"/>
+      <w:numFmt w:val="bullet"/>
+      <w:lvlText w:val=""/>
+      <w:lvlJc w:val="left"/>
+      <w:pPr>
+        <w:ind w:left="4320" w:hanging="360"/>
+      </w:pPr>
+      <w:rPr>
+        <w:rFonts w:ascii="Wingdings" w:hAnsi="Wingdings" w:hint="default"/>
+      </w:rPr>
+    </w:lvl>
+    <w:lvl w:ilvl="6" w:tplc="04070001" w:tentative="1">
+      <w:start w:val="1"/>
+      <w:numFmt w:val="bullet"/>
+      <w:lvlText w:val=""/>
+      <w:lvlJc w:val="left"/>
+      <w:pPr>
+        <w:ind w:left="5040" w:hanging="360"/>
+      </w:pPr>
+      <w:rPr>
+        <w:rFonts w:ascii="Symbol" w:hAnsi="Symbol" w:hint="default"/>
+      </w:rPr>
+    </w:lvl>
+    <w:lvl w:ilvl="7" w:tplc="04070003" w:tentative="1">
+      <w:start w:val="1"/>
+      <w:numFmt w:val="bullet"/>
+      <w:lvlText w:val="o"/>
+      <w:lvlJc w:val="left"/>
+      <w:pPr>
+        <w:ind w:left="5760" w:hanging="360"/>
+      </w:pPr>
+      <w:rPr>
+        <w:rFonts w:ascii="Courier New" w:hAnsi="Courier New" w:cs="Courier New" w:hint="default"/>
+      </w:rPr>
+    </w:lvl>
+    <w:lvl w:ilvl="8" w:tplc="04070005" w:tentative="1">
+      <w:start w:val="1"/>
+      <w:numFmt w:val="bullet"/>
+      <w:lvlText w:val=""/>
+      <w:lvlJc w:val="left"/>
+      <w:pPr>
+        <w:ind w:left="6480" w:hanging="360"/>
+      </w:pPr>
+      <w:rPr>
+        <w:rFonts w:ascii="Wingdings" w:hAnsi="Wingdings" w:hint="default"/>
+      </w:rPr>
+    </w:lvl>
+  </w:abstractNum>
+  <w:abstractNum w:abstractNumId="3" w15:restartNumberingAfterBreak="0">
     <w:nsid w:val="3EFF0869"/>
     <w:multiLevelType w:val="multilevel"/>
     <w:tmpl w:val="BD7495FA"/>
@@ -4625,7 +4838,7 @@
       </w:rPr>
     </w:lvl>
   </w:abstractNum>
-  <w:abstractNum w:abstractNumId="3" w15:restartNumberingAfterBreak="0">
+  <w:abstractNum w:abstractNumId="4" w15:restartNumberingAfterBreak="0">
     <w:nsid w:val="503B3810"/>
     <w:multiLevelType w:val="multilevel"/>
     <w:tmpl w:val="F5E05E4C"/>
@@ -4774,7 +4987,7 @@
       </w:rPr>
     </w:lvl>
   </w:abstractNum>
-  <w:abstractNum w:abstractNumId="4" w15:restartNumberingAfterBreak="0">
+  <w:abstractNum w:abstractNumId="5" w15:restartNumberingAfterBreak="0">
     <w:nsid w:val="57866D99"/>
     <w:multiLevelType w:val="multilevel"/>
     <w:tmpl w:val="A046230A"/>
@@ -4887,7 +5100,7 @@
       </w:pPr>
     </w:lvl>
   </w:abstractNum>
-  <w:abstractNum w:abstractNumId="5" w15:restartNumberingAfterBreak="0">
+  <w:abstractNum w:abstractNumId="6" w15:restartNumberingAfterBreak="0">
     <w:nsid w:val="5D2C2577"/>
     <w:multiLevelType w:val="multilevel"/>
     <w:tmpl w:val="F1747400"/>
@@ -5036,7 +5249,7 @@
       </w:rPr>
     </w:lvl>
   </w:abstractNum>
-  <w:abstractNum w:abstractNumId="6" w15:restartNumberingAfterBreak="0">
+  <w:abstractNum w:abstractNumId="7" w15:restartNumberingAfterBreak="0">
     <w:nsid w:val="5EA6576F"/>
     <w:multiLevelType w:val="multilevel"/>
     <w:tmpl w:val="F134E30C"/>
@@ -5149,7 +5362,7 @@
       </w:pPr>
     </w:lvl>
   </w:abstractNum>
-  <w:abstractNum w:abstractNumId="7" w15:restartNumberingAfterBreak="0">
+  <w:abstractNum w:abstractNumId="8" w15:restartNumberingAfterBreak="0">
     <w:nsid w:val="67E34780"/>
     <w:multiLevelType w:val="multilevel"/>
     <w:tmpl w:val="94F4F036"/>
@@ -5299,27 +5512,30 @@
     </w:lvl>
   </w:abstractNum>
   <w:num w:numId="1">
-    <w:abstractNumId w:val="7"/>
+    <w:abstractNumId w:val="8"/>
   </w:num>
   <w:num w:numId="2">
-    <w:abstractNumId w:val="5"/>
+    <w:abstractNumId w:val="6"/>
   </w:num>
   <w:num w:numId="3">
-    <w:abstractNumId w:val="3"/>
+    <w:abstractNumId w:val="4"/>
   </w:num>
   <w:num w:numId="4">
     <w:abstractNumId w:val="0"/>
   </w:num>
   <w:num w:numId="5">
-    <w:abstractNumId w:val="6"/>
+    <w:abstractNumId w:val="7"/>
   </w:num>
   <w:num w:numId="6">
     <w:abstractNumId w:val="1"/>
   </w:num>
   <w:num w:numId="7">
-    <w:abstractNumId w:val="4"/>
+    <w:abstractNumId w:val="5"/>
   </w:num>
   <w:num w:numId="8">
+    <w:abstractNumId w:val="3"/>
+  </w:num>
+  <w:num w:numId="9">
     <w:abstractNumId w:val="2"/>
   </w:num>
 </w:numbering>
@@ -6055,6 +6271,17 @@
       <w:u w:val="single"/>
     </w:rPr>
   </w:style>
+  <w:style w:type="paragraph" w:styleId="Listenabsatz">
+    <w:name w:val="List Paragraph"/>
+    <w:basedOn w:val="Standard"/>
+    <w:uiPriority w:val="34"/>
+    <w:qFormat/>
+    <w:rsid w:val="008C00FF"/>
+    <w:pPr>
+      <w:ind w:left="720"/>
+      <w:contextualSpacing/>
+    </w:pPr>
+  </w:style>
 </w:styles>
 </file>
 

</xml_diff>